<commit_message>
monsterinfo id, dir, pattern 추가
</commit_message>
<xml_diff>
--- a/네트워크 게임 프로그래밍 추진 계획서 (181106 ver11).docx
+++ b/네트워크 게임 프로그래밍 추진 계획서 (181106 ver11).docx
@@ -8482,19 +8482,11 @@
               </w:rPr>
               <w:t xml:space="preserve"> </w:t>
             </w:r>
-            <w:proofErr w:type="spellStart"/>
-            <w:r>
-              <w:rPr>
-                <w:rFonts w:ascii="함초롬바탕" w:eastAsia="함초롬바탕" w:hAnsi="함초롬바탕" w:cs="함초롬바탕" w:hint="eastAsia"/>
-              </w:rPr>
-              <w:t>를</w:t>
-            </w:r>
-            <w:proofErr w:type="spellEnd"/>
-            <w:r>
-              <w:rPr>
-                <w:rFonts w:ascii="함초롬바탕" w:eastAsia="함초롬바탕" w:hAnsi="함초롬바탕" w:cs="함초롬바탕" w:hint="eastAsia"/>
-              </w:rPr>
-              <w:t xml:space="preserve"> 나타낸다.</w:t>
+            <w:r>
+              <w:rPr>
+                <w:rFonts w:ascii="함초롬바탕" w:eastAsia="함초롬바탕" w:hAnsi="함초롬바탕" w:cs="함초롬바탕" w:hint="eastAsia"/>
+              </w:rPr>
+              <w:t>를 나타낸다.</w:t>
             </w:r>
           </w:p>
           <w:p>
@@ -8607,6 +8599,28 @@
           </w:p>
           <w:p>
             <w:pPr>
+              <w:rPr>
+                <w:rFonts w:ascii="함초롬바탕" w:eastAsia="함초롬바탕" w:hAnsi="함초롬바탕" w:cs="함초롬바탕" w:hint="eastAsia"/>
+                <w:u w:val="double" w:color="4472C4" w:themeColor="accent1"/>
+              </w:rPr>
+            </w:pPr>
+            <w:r>
+              <w:rPr>
+                <w:rFonts w:ascii="함초롬바탕" w:eastAsia="함초롬바탕" w:hAnsi="함초롬바탕" w:cs="함초롬바탕" w:hint="eastAsia"/>
+                <w:u w:val="double" w:color="4472C4" w:themeColor="accent1"/>
+              </w:rPr>
+              <w:t xml:space="preserve"> </w:t>
+            </w:r>
+            <w:r>
+              <w:rPr>
+                <w:rFonts w:ascii="함초롬바탕" w:eastAsia="함초롬바탕" w:hAnsi="함초롬바탕" w:cs="함초롬바탕"/>
+                <w:u w:val="double" w:color="4472C4" w:themeColor="accent1"/>
+              </w:rPr>
+              <w:t>int id;</w:t>
+            </w:r>
+          </w:p>
+          <w:p>
+            <w:pPr>
               <w:ind w:firstLineChars="50" w:firstLine="97"/>
               <w:rPr>
                 <w:rFonts w:ascii="함초롬바탕" w:eastAsia="함초롬바탕" w:hAnsi="함초롬바탕" w:cs="함초롬바탕"/>
@@ -8615,42 +8629,6 @@
             <w:r>
               <w:rPr>
                 <w:rFonts w:ascii="함초롬바탕" w:eastAsia="함초롬바탕" w:hAnsi="함초롬바탕" w:cs="함초롬바탕" w:hint="eastAsia"/>
-              </w:rPr>
-              <w:t>M</w:t>
-            </w:r>
-            <w:r>
-              <w:rPr>
-                <w:rFonts w:ascii="함초롬바탕" w:eastAsia="함초롬바탕" w:hAnsi="함초롬바탕" w:cs="함초롬바탕"/>
-              </w:rPr>
-              <w:t xml:space="preserve">YPOINT </w:t>
-            </w:r>
-            <w:proofErr w:type="spellStart"/>
-            <w:r>
-              <w:rPr>
-                <w:rFonts w:ascii="함초롬바탕" w:eastAsia="함초롬바탕" w:hAnsi="함초롬바탕" w:cs="함초롬바탕"/>
-              </w:rPr>
-              <w:t>pt</w:t>
-            </w:r>
-            <w:proofErr w:type="spellEnd"/>
-            <w:r>
-              <w:rPr>
-                <w:rFonts w:ascii="함초롬바탕" w:eastAsia="함초롬바탕" w:hAnsi="함초롬바탕" w:cs="함초롬바탕"/>
-              </w:rPr>
-              <w:t>;</w:t>
-            </w:r>
-          </w:p>
-          <w:p>
-            <w:pPr>
-              <w:ind w:firstLineChars="50" w:firstLine="97"/>
-              <w:rPr>
-                <w:rFonts w:ascii="함초롬바탕" w:eastAsia="함초롬바탕" w:hAnsi="함초롬바탕" w:cs="함초롬바탕"/>
-                <w:strike/>
-              </w:rPr>
-            </w:pPr>
-            <w:r>
-              <w:rPr>
-                <w:rFonts w:ascii="함초롬바탕" w:eastAsia="함초롬바탕" w:hAnsi="함초롬바탕" w:cs="함초롬바탕" w:hint="eastAsia"/>
-                <w:strike/>
               </w:rPr>
               <w:lastRenderedPageBreak/>
               <w:t>M</w:t>
@@ -8658,8 +8636,44 @@
             <w:r>
               <w:rPr>
                 <w:rFonts w:ascii="함초롬바탕" w:eastAsia="함초롬바탕" w:hAnsi="함초롬바탕" w:cs="함초롬바탕"/>
+              </w:rPr>
+              <w:t xml:space="preserve">YPOINT </w:t>
+            </w:r>
+            <w:proofErr w:type="spellStart"/>
+            <w:r>
+              <w:rPr>
+                <w:rFonts w:ascii="함초롬바탕" w:eastAsia="함초롬바탕" w:hAnsi="함초롬바탕" w:cs="함초롬바탕"/>
+              </w:rPr>
+              <w:t>pt</w:t>
+            </w:r>
+            <w:proofErr w:type="spellEnd"/>
+            <w:r>
+              <w:rPr>
+                <w:rFonts w:ascii="함초롬바탕" w:eastAsia="함초롬바탕" w:hAnsi="함초롬바탕" w:cs="함초롬바탕"/>
+              </w:rPr>
+              <w:t>;</w:t>
+            </w:r>
+          </w:p>
+          <w:p>
+            <w:pPr>
+              <w:ind w:firstLineChars="50" w:firstLine="97"/>
+              <w:rPr>
+                <w:rFonts w:ascii="함초롬바탕" w:eastAsia="함초롬바탕" w:hAnsi="함초롬바탕" w:cs="함초롬바탕"/>
                 <w:strike/>
               </w:rPr>
+            </w:pPr>
+            <w:r>
+              <w:rPr>
+                <w:rFonts w:ascii="함초롬바탕" w:eastAsia="함초롬바탕" w:hAnsi="함초롬바탕" w:cs="함초롬바탕" w:hint="eastAsia"/>
+                <w:strike/>
+              </w:rPr>
+              <w:t>M</w:t>
+            </w:r>
+            <w:r>
+              <w:rPr>
+                <w:rFonts w:ascii="함초롬바탕" w:eastAsia="함초롬바탕" w:hAnsi="함초롬바탕" w:cs="함초롬바탕"/>
+                <w:strike/>
+              </w:rPr>
               <w:t>YSIZE size;</w:t>
             </w:r>
           </w:p>
@@ -8689,6 +8703,68 @@
                 <w:rFonts w:ascii="함초롬바탕" w:eastAsia="함초롬바탕" w:hAnsi="함초롬바탕" w:cs="함초롬바탕"/>
               </w:rPr>
               <w:t>int      money;</w:t>
+            </w:r>
+          </w:p>
+          <w:p>
+            <w:pPr>
+              <w:ind w:firstLineChars="50" w:firstLine="97"/>
+              <w:rPr>
+                <w:rFonts w:ascii="함초롬바탕" w:eastAsia="함초롬바탕" w:hAnsi="함초롬바탕" w:cs="함초롬바탕"/>
+                <w:u w:val="double" w:color="4472C4" w:themeColor="accent1"/>
+              </w:rPr>
+            </w:pPr>
+            <w:r>
+              <w:rPr>
+                <w:rFonts w:ascii="함초롬바탕" w:eastAsia="함초롬바탕" w:hAnsi="함초롬바탕" w:cs="함초롬바탕" w:hint="eastAsia"/>
+                <w:u w:val="double" w:color="4472C4" w:themeColor="accent1"/>
+              </w:rPr>
+              <w:t>i</w:t>
+            </w:r>
+            <w:r>
+              <w:rPr>
+                <w:rFonts w:ascii="함초롬바탕" w:eastAsia="함초롬바탕" w:hAnsi="함초롬바탕" w:cs="함초롬바탕"/>
+                <w:u w:val="double" w:color="4472C4" w:themeColor="accent1"/>
+              </w:rPr>
+              <w:t xml:space="preserve">nt      </w:t>
+            </w:r>
+            <w:proofErr w:type="spellStart"/>
+            <w:r>
+              <w:rPr>
+                <w:rFonts w:ascii="함초롬바탕" w:eastAsia="함초롬바탕" w:hAnsi="함초롬바탕" w:cs="함초롬바탕"/>
+                <w:u w:val="double" w:color="4472C4" w:themeColor="accent1"/>
+              </w:rPr>
+              <w:t>dir</w:t>
+            </w:r>
+            <w:proofErr w:type="spellEnd"/>
+            <w:r>
+              <w:rPr>
+                <w:rFonts w:ascii="함초롬바탕" w:eastAsia="함초롬바탕" w:hAnsi="함초롬바탕" w:cs="함초롬바탕"/>
+                <w:u w:val="double" w:color="4472C4" w:themeColor="accent1"/>
+              </w:rPr>
+              <w:t>;</w:t>
+            </w:r>
+          </w:p>
+          <w:p>
+            <w:pPr>
+              <w:ind w:firstLineChars="50" w:firstLine="97"/>
+              <w:rPr>
+                <w:rFonts w:ascii="함초롬바탕" w:eastAsia="함초롬바탕" w:hAnsi="함초롬바탕" w:cs="함초롬바탕" w:hint="eastAsia"/>
+                <w:u w:val="double" w:color="4472C4" w:themeColor="accent1"/>
+              </w:rPr>
+            </w:pPr>
+            <w:r>
+              <w:rPr>
+                <w:rFonts w:ascii="함초롬바탕" w:eastAsia="함초롬바탕" w:hAnsi="함초롬바탕" w:cs="함초롬바탕" w:hint="eastAsia"/>
+                <w:u w:val="double" w:color="4472C4" w:themeColor="accent1"/>
+              </w:rPr>
+              <w:t>i</w:t>
+            </w:r>
+            <w:r>
+              <w:rPr>
+                <w:rFonts w:ascii="함초롬바탕" w:eastAsia="함초롬바탕" w:hAnsi="함초롬바탕" w:cs="함초롬바탕"/>
+                <w:u w:val="double" w:color="4472C4" w:themeColor="accent1"/>
+              </w:rPr>
+              <w:t>nt      pattern;</w:t>
             </w:r>
           </w:p>
           <w:p>
@@ -8920,12 +8996,54 @@
             </w:r>
             <w:r>
               <w:rPr>
-                <w:rFonts w:ascii="함초롬바탕" w:eastAsia="함초롬바탕" w:hAnsi="함초롬바탕" w:cs="함초롬바탕" w:hint="eastAsia"/>
+                <w:rFonts w:ascii="함초롬바탕" w:eastAsia="함초롬바탕" w:hAnsi="함초롬바탕" w:cs="함초롬바탕"/>
+                <w:strike/>
+              </w:rPr>
+              <w:t xml:space="preserve">, </w:t>
+            </w:r>
+            <w:r>
+              <w:rPr>
+                <w:rFonts w:ascii="함초롬바탕" w:eastAsia="함초롬바탕" w:hAnsi="함초롬바탕" w:cs="함초롬바탕"/>
+                <w:u w:val="double" w:color="4472C4" w:themeColor="accent1"/>
+              </w:rPr>
+              <w:t>id(index</w:t>
+            </w:r>
+            <w:r>
+              <w:rPr>
+                <w:rFonts w:ascii="함초롬바탕" w:eastAsia="함초롬바탕" w:hAnsi="함초롬바탕" w:cs="함초롬바탕" w:hint="eastAsia"/>
+                <w:u w:val="double" w:color="4472C4" w:themeColor="accent1"/>
+              </w:rPr>
+              <w:t>번호</w:t>
+            </w:r>
+            <w:r>
+              <w:rPr>
+                <w:rFonts w:ascii="함초롬바탕" w:eastAsia="함초롬바탕" w:hAnsi="함초롬바탕" w:cs="함초롬바탕" w:hint="eastAsia"/>
+                <w:u w:val="double" w:color="4472C4" w:themeColor="accent1"/>
+              </w:rPr>
+              <w:t>,방향</w:t>
+            </w:r>
+            <w:r>
+              <w:rPr>
+                <w:rFonts w:ascii="함초롬바탕" w:eastAsia="함초롬바탕" w:hAnsi="함초롬바탕" w:cs="함초롬바탕" w:hint="eastAsia"/>
+                <w:u w:val="double" w:color="4472C4" w:themeColor="accent1"/>
+              </w:rPr>
+              <w:t>,패턴</w:t>
+            </w:r>
+            <w:r>
+              <w:rPr>
+                <w:rFonts w:ascii="함초롬바탕" w:eastAsia="함초롬바탕" w:hAnsi="함초롬바탕" w:cs="함초롬바탕"/>
+                <w:strike/>
               </w:rPr>
               <w:t>)</w:t>
             </w:r>
             <w:r>
               <w:rPr>
+                <w:rFonts w:ascii="함초롬바탕" w:eastAsia="함초롬바탕" w:hAnsi="함초롬바탕" w:cs="함초롬바탕" w:hint="eastAsia"/>
+              </w:rPr>
+              <w:t>)</w:t>
+            </w:r>
+            <w:r>
+              <w:rPr>
                 <w:rFonts w:ascii="함초롬바탕" w:eastAsia="함초롬바탕" w:hAnsi="함초롬바탕" w:cs="함초롬바탕"/>
               </w:rPr>
               <w:t xml:space="preserve"> </w:t>
@@ -8936,6 +9054,8 @@
               </w:rPr>
               <w:t>를 나타낸다.</w:t>
             </w:r>
+            <w:bookmarkStart w:id="12" w:name="_GoBack"/>
+            <w:bookmarkEnd w:id="12"/>
           </w:p>
           <w:p>
             <w:pPr>
@@ -9024,7 +9144,7 @@
           <w:b/>
         </w:rPr>
       </w:pPr>
-      <w:bookmarkStart w:id="12" w:name="_Toc528673970"/>
+      <w:bookmarkStart w:id="13" w:name="_Toc528673970"/>
       <w:r>
         <w:rPr>
           <w:rFonts w:ascii="함초롬바탕" w:eastAsia="함초롬바탕" w:hAnsi="함초롬바탕" w:cs="함초롬바탕" w:hint="eastAsia"/>
@@ -9032,7 +9152,7 @@
         </w:rPr>
         <w:t>서버 관련 함수</w:t>
       </w:r>
-      <w:bookmarkEnd w:id="12"/>
+      <w:bookmarkEnd w:id="13"/>
     </w:p>
     <w:tbl>
       <w:tblPr>
@@ -10117,6 +10237,7 @@
               <w:rPr>
                 <w:rFonts w:ascii="함초롬바탕" w:eastAsia="함초롬바탕" w:hAnsi="함초롬바탕" w:cs="함초롬바탕"/>
               </w:rPr>
+              <w:lastRenderedPageBreak/>
               <w:t>JOB_TYPE e</w:t>
             </w:r>
             <w:r>
@@ -10146,7 +10267,15 @@
               <w:rPr>
                 <w:rFonts w:ascii="함초롬바탕" w:eastAsia="함초롬바탕" w:hAnsi="함초롬바탕" w:cs="함초롬바탕"/>
               </w:rPr>
-              <w:t>- 새로 접속한 클라이언트의 ID와 job을 받는다.</w:t>
+              <w:lastRenderedPageBreak/>
+              <w:t>- 새로 접속한 클라이언트의 ID와 job을 받</w:t>
+            </w:r>
+            <w:r>
+              <w:rPr>
+                <w:rFonts w:ascii="함초롬바탕" w:eastAsia="함초롬바탕" w:hAnsi="함초롬바탕" w:cs="함초롬바탕"/>
+              </w:rPr>
+              <w:lastRenderedPageBreak/>
+              <w:t>는다.</w:t>
             </w:r>
           </w:p>
         </w:tc>
@@ -10311,7 +10440,7 @@
           <w:b/>
         </w:rPr>
       </w:pPr>
-      <w:bookmarkStart w:id="13" w:name="_Toc528673971"/>
+      <w:bookmarkStart w:id="14" w:name="_Toc528673971"/>
       <w:r>
         <w:rPr>
           <w:rFonts w:ascii="함초롬바탕" w:eastAsia="함초롬바탕" w:hAnsi="함초롬바탕" w:cs="함초롬바탕" w:hint="eastAsia"/>
@@ -10320,7 +10449,7 @@
         <w:lastRenderedPageBreak/>
         <w:t>클라이언트 관련 함수</w:t>
       </w:r>
-      <w:bookmarkEnd w:id="13"/>
+      <w:bookmarkEnd w:id="14"/>
     </w:p>
     <w:tbl>
       <w:tblPr>
@@ -10352,7 +10481,7 @@
                 <w:rFonts w:ascii="함초롬바탕" w:eastAsia="함초롬바탕" w:hAnsi="함초롬바탕" w:cs="함초롬바탕"/>
               </w:rPr>
             </w:pPr>
-            <w:bookmarkStart w:id="14" w:name="OLE_LINK6"/>
+            <w:bookmarkStart w:id="15" w:name="OLE_LINK6"/>
           </w:p>
         </w:tc>
         <w:tc>
@@ -11268,7 +11397,6 @@
               </w:rPr>
               <w:t xml:space="preserve">Void </w:t>
             </w:r>
-            <w:bookmarkStart w:id="15" w:name="_GoBack"/>
             <w:proofErr w:type="spellStart"/>
             <w:proofErr w:type="gramStart"/>
             <w:r>
@@ -11301,7 +11429,6 @@
               </w:rPr>
               <w:t>)</w:t>
             </w:r>
-            <w:bookmarkEnd w:id="15"/>
           </w:p>
         </w:tc>
         <w:tc>
@@ -11345,7 +11472,7 @@
           </w:p>
         </w:tc>
       </w:tr>
-      <w:bookmarkEnd w:id="14"/>
+      <w:bookmarkEnd w:id="15"/>
     </w:tbl>
     <w:p>
       <w:pPr>
@@ -21132,7 +21259,6 @@
         <w:docPartUnique/>
       </w:docPartObj>
     </w:sdtPr>
-    <w:sdtEndPr/>
     <w:sdtContent>
       <w:sdt>
         <w:sdtPr>
@@ -21142,7 +21268,6 @@
             <w:docPartUnique/>
           </w:docPartObj>
         </w:sdtPr>
-        <w:sdtEndPr/>
         <w:sdtContent>
           <w:p>
             <w:pPr>
@@ -25764,7 +25889,7 @@
 </file>
 
 <file path=customXml/itemProps1.xml><?xml version="1.0" encoding="utf-8"?>
-<ds:datastoreItem xmlns:ds="http://schemas.openxmlformats.org/officeDocument/2006/customXml" ds:itemID="{880D47A6-AF16-4E22-A2BE-B828C7D70AD7}">
+<ds:datastoreItem xmlns:ds="http://schemas.openxmlformats.org/officeDocument/2006/customXml" ds:itemID="{18263C71-3439-4FC2-8C24-4ED4745996F6}">
   <ds:schemaRefs>
     <ds:schemaRef ds:uri="http://schemas.openxmlformats.org/officeDocument/2006/bibliography"/>
   </ds:schemaRefs>

</xml_diff>